<commit_message>
Fin du java : back-end ok !
</commit_message>
<xml_diff>
--- a/TP3/TP_ENSTA_3A.docx
+++ b/TP3/TP_ENSTA_3A.docx
@@ -8403,13 +8403,15 @@
           <w:color w:val="000000"/>
           <w:sz w:val="28"/>
           <w:szCs w:val="28"/>
-        </w:rPr>
-      </w:pPr>
-      <w:r>
-        <w:rPr>
-          <w:color w:val="000000"/>
-          <w:sz w:val="28"/>
-          <w:szCs w:val="28"/>
+          <w:highlight w:val="green"/>
+        </w:rPr>
+      </w:pPr>
+      <w:r>
+        <w:rPr>
+          <w:color w:val="000000"/>
+          <w:sz w:val="28"/>
+          <w:szCs w:val="28"/>
+          <w:highlight w:val="green"/>
         </w:rPr>
         <w:t xml:space="preserve">1.1. Créer un nouveau package </w:t>
       </w:r>
@@ -8420,6 +8422,7 @@
           <w:color w:val="000000"/>
           <w:sz w:val="28"/>
           <w:szCs w:val="28"/>
+          <w:highlight w:val="green"/>
         </w:rPr>
         <w:t>com.ensta.myfilmlist.dao</w:t>
       </w:r>
@@ -8429,6 +8432,7 @@
           <w:color w:val="000000"/>
           <w:sz w:val="28"/>
           <w:szCs w:val="28"/>
+          <w:highlight w:val="green"/>
         </w:rPr>
         <w:t xml:space="preserve">, contenant une interface </w:t>
       </w:r>
@@ -8438,6 +8442,7 @@
           <w:color w:val="000000"/>
           <w:sz w:val="28"/>
           <w:szCs w:val="28"/>
+          <w:highlight w:val="green"/>
         </w:rPr>
         <w:t>FilmDAO.java</w:t>
       </w:r>
@@ -8446,6 +8451,7 @@
           <w:color w:val="000000"/>
           <w:sz w:val="28"/>
           <w:szCs w:val="28"/>
+          <w:highlight w:val="green"/>
         </w:rPr>
         <w:t xml:space="preserve">, et un sous-package </w:t>
       </w:r>
@@ -8456,6 +8462,7 @@
           <w:color w:val="000000"/>
           <w:sz w:val="28"/>
           <w:szCs w:val="28"/>
+          <w:highlight w:val="green"/>
         </w:rPr>
         <w:t>com.ensta.myfilmlist.dao.impl</w:t>
       </w:r>
@@ -8465,6 +8472,7 @@
           <w:color w:val="000000"/>
           <w:sz w:val="28"/>
           <w:szCs w:val="28"/>
+          <w:highlight w:val="green"/>
         </w:rPr>
         <w:t xml:space="preserve">, contenant une implémentation de cette interface nommée </w:t>
       </w:r>
@@ -8474,6 +8482,7 @@
           <w:color w:val="000000"/>
           <w:sz w:val="28"/>
           <w:szCs w:val="28"/>
+          <w:highlight w:val="green"/>
         </w:rPr>
         <w:t>JdbcFilmDAO.java</w:t>
       </w:r>
@@ -8482,6 +8491,7 @@
           <w:color w:val="000000"/>
           <w:sz w:val="28"/>
           <w:szCs w:val="28"/>
+          <w:highlight w:val="green"/>
         </w:rPr>
         <w:t>.</w:t>
       </w:r>
@@ -8499,29 +8509,32 @@
           <w:color w:val="000000"/>
           <w:sz w:val="28"/>
           <w:szCs w:val="28"/>
-        </w:rPr>
-      </w:pPr>
-    </w:p>
-    <w:p>
-      <w:pPr>
-        <w:pBdr>
-          <w:top w:val="nil"/>
-          <w:left w:val="nil"/>
-          <w:bottom w:val="nil"/>
-          <w:right w:val="nil"/>
-          <w:between w:val="nil"/>
-        </w:pBdr>
-        <w:rPr>
-          <w:color w:val="000000"/>
-          <w:sz w:val="28"/>
-          <w:szCs w:val="28"/>
-        </w:rPr>
-      </w:pPr>
-      <w:r>
-        <w:rPr>
-          <w:color w:val="000000"/>
-          <w:sz w:val="28"/>
-          <w:szCs w:val="28"/>
+          <w:highlight w:val="green"/>
+        </w:rPr>
+      </w:pPr>
+    </w:p>
+    <w:p>
+      <w:pPr>
+        <w:pBdr>
+          <w:top w:val="nil"/>
+          <w:left w:val="nil"/>
+          <w:bottom w:val="nil"/>
+          <w:right w:val="nil"/>
+          <w:between w:val="nil"/>
+        </w:pBdr>
+        <w:rPr>
+          <w:color w:val="000000"/>
+          <w:sz w:val="28"/>
+          <w:szCs w:val="28"/>
+          <w:highlight w:val="green"/>
+        </w:rPr>
+      </w:pPr>
+      <w:r>
+        <w:rPr>
+          <w:color w:val="000000"/>
+          <w:sz w:val="28"/>
+          <w:szCs w:val="28"/>
+          <w:highlight w:val="green"/>
         </w:rPr>
         <w:t xml:space="preserve">1.2. Créer une nouvelle méthode </w:t>
       </w:r>
@@ -8532,6 +8545,7 @@
           <w:color w:val="000000"/>
           <w:sz w:val="28"/>
           <w:szCs w:val="28"/>
+          <w:highlight w:val="green"/>
         </w:rPr>
         <w:t>findAll</w:t>
       </w:r>
@@ -8542,6 +8556,7 @@
           <w:color w:val="000000"/>
           <w:sz w:val="28"/>
           <w:szCs w:val="28"/>
+          <w:highlight w:val="green"/>
         </w:rPr>
         <w:t>()</w:t>
       </w:r>
@@ -8550,6 +8565,7 @@
           <w:color w:val="000000"/>
           <w:sz w:val="28"/>
           <w:szCs w:val="28"/>
+          <w:highlight w:val="green"/>
         </w:rPr>
         <w:t xml:space="preserve"> dans l’interface et son implémentation avec les caractéristiques suivantes :</w:t>
       </w:r>
@@ -8567,13 +8583,15 @@
           <w:color w:val="000000"/>
           <w:sz w:val="28"/>
           <w:szCs w:val="28"/>
-        </w:rPr>
-      </w:pPr>
-      <w:r>
-        <w:rPr>
-          <w:color w:val="000000"/>
-          <w:sz w:val="28"/>
-          <w:szCs w:val="28"/>
+          <w:highlight w:val="green"/>
+        </w:rPr>
+      </w:pPr>
+      <w:r>
+        <w:rPr>
+          <w:color w:val="000000"/>
+          <w:sz w:val="28"/>
+          <w:szCs w:val="28"/>
+          <w:highlight w:val="green"/>
         </w:rPr>
         <w:tab/>
         <w:t>- La méthode ne prend pas de paramètre.</w:t>
@@ -8593,13 +8611,15 @@
           <w:color w:val="000000"/>
           <w:sz w:val="28"/>
           <w:szCs w:val="28"/>
-        </w:rPr>
-      </w:pPr>
-      <w:r>
-        <w:rPr>
-          <w:color w:val="000000"/>
-          <w:sz w:val="28"/>
-          <w:szCs w:val="28"/>
+          <w:highlight w:val="green"/>
+        </w:rPr>
+      </w:pPr>
+      <w:r>
+        <w:rPr>
+          <w:color w:val="000000"/>
+          <w:sz w:val="28"/>
+          <w:szCs w:val="28"/>
+          <w:highlight w:val="green"/>
         </w:rPr>
         <w:t xml:space="preserve">- La méthode renvoie la liste de tous les </w:t>
       </w:r>
@@ -8609,6 +8629,7 @@
           <w:color w:val="000000"/>
           <w:sz w:val="28"/>
           <w:szCs w:val="28"/>
+          <w:highlight w:val="green"/>
         </w:rPr>
         <w:t>Film</w:t>
       </w:r>
@@ -8617,6 +8638,7 @@
           <w:color w:val="000000"/>
           <w:sz w:val="28"/>
           <w:szCs w:val="28"/>
+          <w:highlight w:val="green"/>
         </w:rPr>
         <w:t xml:space="preserve"> en base sous forme de </w:t>
       </w:r>
@@ -8626,6 +8648,7 @@
           <w:color w:val="000000"/>
           <w:sz w:val="28"/>
           <w:szCs w:val="28"/>
+          <w:highlight w:val="green"/>
         </w:rPr>
         <w:t>List</w:t>
       </w:r>
@@ -8634,6 +8657,7 @@
           <w:color w:val="000000"/>
           <w:sz w:val="28"/>
           <w:szCs w:val="28"/>
+          <w:highlight w:val="green"/>
         </w:rPr>
         <w:t xml:space="preserve"> non nulle. Chaque film contiendra son identifiant, son titre et sa durée.</w:t>
       </w:r>
@@ -8652,13 +8676,15 @@
           <w:color w:val="000000"/>
           <w:sz w:val="28"/>
           <w:szCs w:val="28"/>
-        </w:rPr>
-      </w:pPr>
-      <w:r>
-        <w:rPr>
-          <w:color w:val="000000"/>
-          <w:sz w:val="28"/>
-          <w:szCs w:val="28"/>
+          <w:highlight w:val="green"/>
+        </w:rPr>
+      </w:pPr>
+      <w:r>
+        <w:rPr>
+          <w:color w:val="000000"/>
+          <w:sz w:val="28"/>
+          <w:szCs w:val="28"/>
+          <w:highlight w:val="green"/>
         </w:rPr>
         <w:t xml:space="preserve">- La méthode ne lève pas de </w:t>
       </w:r>
@@ -8668,6 +8694,7 @@
           <w:color w:val="000000"/>
           <w:sz w:val="28"/>
           <w:szCs w:val="28"/>
+          <w:highlight w:val="green"/>
         </w:rPr>
         <w:t>Checked</w:t>
       </w:r>
@@ -8677,6 +8704,7 @@
           <w:color w:val="000000"/>
           <w:sz w:val="28"/>
           <w:szCs w:val="28"/>
+          <w:highlight w:val="green"/>
         </w:rPr>
         <w:t xml:space="preserve"> Exception (si des </w:t>
       </w:r>
@@ -8686,6 +8714,7 @@
           <w:color w:val="000000"/>
           <w:sz w:val="28"/>
           <w:szCs w:val="28"/>
+          <w:highlight w:val="green"/>
         </w:rPr>
         <w:t>Checked</w:t>
       </w:r>
@@ -8695,6 +8724,7 @@
           <w:color w:val="000000"/>
           <w:sz w:val="28"/>
           <w:szCs w:val="28"/>
+          <w:highlight w:val="green"/>
         </w:rPr>
         <w:t xml:space="preserve"> Exception sont levées, il faudra les traiter directement dans l’implémentation de la méthode).</w:t>
       </w:r>
@@ -8712,13 +8742,15 @@
           <w:color w:val="000000"/>
           <w:sz w:val="28"/>
           <w:szCs w:val="28"/>
-        </w:rPr>
-      </w:pPr>
-      <w:r>
-        <w:rPr>
-          <w:color w:val="000000"/>
-          <w:sz w:val="28"/>
-          <w:szCs w:val="28"/>
+          <w:highlight w:val="green"/>
+        </w:rPr>
+      </w:pPr>
+      <w:r>
+        <w:rPr>
+          <w:color w:val="000000"/>
+          <w:sz w:val="28"/>
+          <w:szCs w:val="28"/>
+          <w:highlight w:val="green"/>
         </w:rPr>
         <w:t xml:space="preserve">On pourra récupérer la </w:t>
       </w:r>
@@ -8728,6 +8760,7 @@
           <w:color w:val="000000"/>
           <w:sz w:val="28"/>
           <w:szCs w:val="28"/>
+          <w:highlight w:val="green"/>
         </w:rPr>
         <w:t>DataSource</w:t>
       </w:r>
@@ -8737,6 +8770,7 @@
           <w:color w:val="000000"/>
           <w:sz w:val="28"/>
           <w:szCs w:val="28"/>
+          <w:highlight w:val="green"/>
         </w:rPr>
         <w:t xml:space="preserve"> dans un attribut du DAO via : </w:t>
       </w:r>
@@ -8754,6 +8788,7 @@
           <w:color w:val="000000"/>
           <w:sz w:val="28"/>
           <w:szCs w:val="28"/>
+          <w:highlight w:val="green"/>
         </w:rPr>
       </w:pPr>
     </w:p>
@@ -8775,6 +8810,7 @@
         <w:rPr>
           <w:rFonts w:ascii="Courier New" w:eastAsia="Courier New" w:hAnsi="Courier New" w:cs="Courier New"/>
           <w:color w:val="000000"/>
+          <w:highlight w:val="green"/>
         </w:rPr>
         <w:t xml:space="preserve">private </w:t>
       </w:r>
@@ -8783,6 +8819,7 @@
         <w:rPr>
           <w:rFonts w:ascii="Courier New" w:eastAsia="Courier New" w:hAnsi="Courier New" w:cs="Courier New"/>
           <w:color w:val="000000"/>
+          <w:highlight w:val="green"/>
         </w:rPr>
         <w:t>DataSource</w:t>
       </w:r>
@@ -8791,6 +8828,7 @@
         <w:rPr>
           <w:rFonts w:ascii="Courier New" w:eastAsia="Courier New" w:hAnsi="Courier New" w:cs="Courier New"/>
           <w:color w:val="000000"/>
+          <w:highlight w:val="green"/>
         </w:rPr>
         <w:t xml:space="preserve"> </w:t>
       </w:r>
@@ -8799,6 +8837,7 @@
         <w:rPr>
           <w:rFonts w:ascii="Courier New" w:eastAsia="Courier New" w:hAnsi="Courier New" w:cs="Courier New"/>
           <w:color w:val="000000"/>
+          <w:highlight w:val="green"/>
         </w:rPr>
         <w:t>dataSource</w:t>
       </w:r>
@@ -8807,6 +8846,7 @@
         <w:rPr>
           <w:rFonts w:ascii="Courier New" w:eastAsia="Courier New" w:hAnsi="Courier New" w:cs="Courier New"/>
           <w:color w:val="000000"/>
+          <w:highlight w:val="green"/>
         </w:rPr>
         <w:t xml:space="preserve"> = </w:t>
       </w:r>
@@ -8815,6 +8855,7 @@
         <w:rPr>
           <w:rFonts w:ascii="Courier New" w:eastAsia="Courier New" w:hAnsi="Courier New" w:cs="Courier New"/>
           <w:color w:val="000000"/>
+          <w:highlight w:val="green"/>
         </w:rPr>
         <w:t>ConnectionManager.getDataSource</w:t>
       </w:r>
@@ -8823,6 +8864,7 @@
         <w:rPr>
           <w:rFonts w:ascii="Courier New" w:eastAsia="Courier New" w:hAnsi="Courier New" w:cs="Courier New"/>
           <w:color w:val="000000"/>
+          <w:highlight w:val="green"/>
         </w:rPr>
         <w:t>();</w:t>
       </w:r>
@@ -8856,13 +8898,15 @@
           <w:color w:val="000000"/>
           <w:sz w:val="28"/>
           <w:szCs w:val="28"/>
-        </w:rPr>
-      </w:pPr>
-      <w:r>
-        <w:rPr>
-          <w:color w:val="000000"/>
-          <w:sz w:val="28"/>
-          <w:szCs w:val="28"/>
+          <w:highlight w:val="green"/>
+        </w:rPr>
+      </w:pPr>
+      <w:r>
+        <w:rPr>
+          <w:color w:val="000000"/>
+          <w:sz w:val="28"/>
+          <w:szCs w:val="28"/>
+          <w:highlight w:val="green"/>
         </w:rPr>
         <w:t xml:space="preserve">1.3. Dans </w:t>
       </w:r>
@@ -8872,6 +8916,7 @@
           <w:color w:val="000000"/>
           <w:sz w:val="28"/>
           <w:szCs w:val="28"/>
+          <w:highlight w:val="green"/>
         </w:rPr>
         <w:t>MyFilmsService.java</w:t>
       </w:r>
@@ -8880,6 +8925,7 @@
           <w:color w:val="000000"/>
           <w:sz w:val="28"/>
           <w:szCs w:val="28"/>
+          <w:highlight w:val="green"/>
         </w:rPr>
         <w:t xml:space="preserve">, créer une nouvelle méthode </w:t>
       </w:r>
@@ -8890,6 +8936,7 @@
           <w:color w:val="000000"/>
           <w:sz w:val="28"/>
           <w:szCs w:val="28"/>
+          <w:highlight w:val="green"/>
         </w:rPr>
         <w:t>findAllFilms</w:t>
       </w:r>
@@ -8900,6 +8947,7 @@
           <w:color w:val="000000"/>
           <w:sz w:val="28"/>
           <w:szCs w:val="28"/>
+          <w:highlight w:val="green"/>
         </w:rPr>
         <w:t>()</w:t>
       </w:r>
@@ -8908,6 +8956,7 @@
           <w:color w:val="000000"/>
           <w:sz w:val="28"/>
           <w:szCs w:val="28"/>
+          <w:highlight w:val="green"/>
         </w:rPr>
         <w:t xml:space="preserve"> qui va appeler la méthode du </w:t>
       </w:r>
@@ -8918,6 +8967,7 @@
           <w:color w:val="000000"/>
           <w:sz w:val="28"/>
           <w:szCs w:val="28"/>
+          <w:highlight w:val="green"/>
         </w:rPr>
         <w:t>FilmDAO</w:t>
       </w:r>
@@ -8927,6 +8977,7 @@
           <w:color w:val="000000"/>
           <w:sz w:val="28"/>
           <w:szCs w:val="28"/>
+          <w:highlight w:val="green"/>
         </w:rPr>
         <w:t xml:space="preserve"> pour récupérer l’ensemble des films. Cette méthode a les caractéristiques suivantes :</w:t>
       </w:r>
@@ -8945,13 +8996,15 @@
           <w:color w:val="000000"/>
           <w:sz w:val="28"/>
           <w:szCs w:val="28"/>
-        </w:rPr>
-      </w:pPr>
-      <w:r>
-        <w:rPr>
-          <w:color w:val="000000"/>
-          <w:sz w:val="28"/>
-          <w:szCs w:val="28"/>
+          <w:highlight w:val="green"/>
+        </w:rPr>
+      </w:pPr>
+      <w:r>
+        <w:rPr>
+          <w:color w:val="000000"/>
+          <w:sz w:val="28"/>
+          <w:szCs w:val="28"/>
+          <w:highlight w:val="green"/>
         </w:rPr>
         <w:t>- La méthode ne prend pas de paramètre</w:t>
       </w:r>
@@ -8970,13 +9023,15 @@
           <w:color w:val="000000"/>
           <w:sz w:val="28"/>
           <w:szCs w:val="28"/>
-        </w:rPr>
-      </w:pPr>
-      <w:r>
-        <w:rPr>
-          <w:color w:val="000000"/>
-          <w:sz w:val="28"/>
-          <w:szCs w:val="28"/>
+          <w:highlight w:val="green"/>
+        </w:rPr>
+      </w:pPr>
+      <w:r>
+        <w:rPr>
+          <w:color w:val="000000"/>
+          <w:sz w:val="28"/>
+          <w:szCs w:val="28"/>
+          <w:highlight w:val="green"/>
         </w:rPr>
         <w:t>- La méthode récupère la liste de tous les films en base de données</w:t>
       </w:r>
@@ -8995,13 +9050,15 @@
           <w:color w:val="000000"/>
           <w:sz w:val="28"/>
           <w:szCs w:val="28"/>
-        </w:rPr>
-      </w:pPr>
-      <w:r>
-        <w:rPr>
-          <w:color w:val="000000"/>
-          <w:sz w:val="28"/>
-          <w:szCs w:val="28"/>
+          <w:highlight w:val="green"/>
+        </w:rPr>
+      </w:pPr>
+      <w:r>
+        <w:rPr>
+          <w:color w:val="000000"/>
+          <w:sz w:val="28"/>
+          <w:szCs w:val="28"/>
+          <w:highlight w:val="green"/>
         </w:rPr>
         <w:t xml:space="preserve">- La méthode renvoie une liste non nulle des </w:t>
       </w:r>
@@ -9012,6 +9069,7 @@
           <w:color w:val="000000"/>
           <w:sz w:val="28"/>
           <w:szCs w:val="28"/>
+          <w:highlight w:val="green"/>
         </w:rPr>
         <w:t>FilmDTO</w:t>
       </w:r>
@@ -9021,6 +9079,7 @@
           <w:color w:val="000000"/>
           <w:sz w:val="28"/>
           <w:szCs w:val="28"/>
+          <w:highlight w:val="green"/>
         </w:rPr>
         <w:t xml:space="preserve"> associés aux films</w:t>
       </w:r>
@@ -9039,13 +9098,15 @@
           <w:color w:val="000000"/>
           <w:sz w:val="28"/>
           <w:szCs w:val="28"/>
-        </w:rPr>
-      </w:pPr>
-      <w:r>
-        <w:rPr>
-          <w:color w:val="000000"/>
-          <w:sz w:val="28"/>
-          <w:szCs w:val="28"/>
+          <w:highlight w:val="green"/>
+        </w:rPr>
+      </w:pPr>
+      <w:r>
+        <w:rPr>
+          <w:color w:val="000000"/>
+          <w:sz w:val="28"/>
+          <w:szCs w:val="28"/>
+          <w:highlight w:val="green"/>
         </w:rPr>
         <w:t xml:space="preserve">- La méthode peut lever une </w:t>
       </w:r>
@@ -9056,6 +9117,7 @@
           <w:color w:val="000000"/>
           <w:sz w:val="28"/>
           <w:szCs w:val="28"/>
+          <w:highlight w:val="green"/>
         </w:rPr>
         <w:t>ServiceException</w:t>
       </w:r>
@@ -9065,6 +9127,7 @@
           <w:color w:val="000000"/>
           <w:sz w:val="28"/>
           <w:szCs w:val="28"/>
+          <w:highlight w:val="green"/>
         </w:rPr>
         <w:t xml:space="preserve"> en cas d’erreur</w:t>
       </w:r>
@@ -9082,13 +9145,15 @@
           <w:color w:val="000000"/>
           <w:sz w:val="28"/>
           <w:szCs w:val="28"/>
-        </w:rPr>
-      </w:pPr>
-      <w:r>
-        <w:rPr>
-          <w:color w:val="000000"/>
-          <w:sz w:val="28"/>
-          <w:szCs w:val="28"/>
+          <w:highlight w:val="green"/>
+        </w:rPr>
+      </w:pPr>
+      <w:r>
+        <w:rPr>
+          <w:color w:val="000000"/>
+          <w:sz w:val="28"/>
+          <w:szCs w:val="28"/>
+          <w:highlight w:val="green"/>
         </w:rPr>
         <w:t>On devra par conséquent implémenter le contenu de cette méthode.</w:t>
       </w:r>
@@ -9106,13 +9171,15 @@
           <w:color w:val="000000"/>
           <w:sz w:val="28"/>
           <w:szCs w:val="28"/>
-        </w:rPr>
-      </w:pPr>
-      <w:r>
-        <w:rPr>
-          <w:color w:val="000000"/>
-          <w:sz w:val="28"/>
-          <w:szCs w:val="28"/>
+          <w:highlight w:val="green"/>
+        </w:rPr>
+      </w:pPr>
+      <w:r>
+        <w:rPr>
+          <w:color w:val="000000"/>
+          <w:sz w:val="28"/>
+          <w:szCs w:val="28"/>
+          <w:highlight w:val="green"/>
         </w:rPr>
         <w:t>Pour cela :</w:t>
       </w:r>
@@ -9130,12 +9197,16 @@
           <w:right w:val="nil"/>
           <w:between w:val="nil"/>
         </w:pBdr>
-      </w:pPr>
-      <w:r>
-        <w:rPr>
-          <w:color w:val="000000"/>
-          <w:sz w:val="28"/>
-          <w:szCs w:val="28"/>
+        <w:rPr>
+          <w:highlight w:val="green"/>
+        </w:rPr>
+      </w:pPr>
+      <w:r>
+        <w:rPr>
+          <w:color w:val="000000"/>
+          <w:sz w:val="28"/>
+          <w:szCs w:val="28"/>
+          <w:highlight w:val="green"/>
         </w:rPr>
         <w:t xml:space="preserve">Utiliser la classe </w:t>
       </w:r>
@@ -9146,6 +9217,7 @@
           <w:color w:val="000000"/>
           <w:sz w:val="28"/>
           <w:szCs w:val="28"/>
+          <w:highlight w:val="green"/>
         </w:rPr>
         <w:t>FilmMapper</w:t>
       </w:r>
@@ -9155,6 +9227,7 @@
           <w:color w:val="000000"/>
           <w:sz w:val="28"/>
           <w:szCs w:val="28"/>
+          <w:highlight w:val="green"/>
         </w:rPr>
         <w:t xml:space="preserve"> pour convertir un </w:t>
       </w:r>
@@ -9164,6 +9237,7 @@
           <w:color w:val="000000"/>
           <w:sz w:val="28"/>
           <w:szCs w:val="28"/>
+          <w:highlight w:val="green"/>
         </w:rPr>
         <w:t>Film</w:t>
       </w:r>
@@ -9172,6 +9246,7 @@
           <w:color w:val="000000"/>
           <w:sz w:val="28"/>
           <w:szCs w:val="28"/>
+          <w:highlight w:val="green"/>
         </w:rPr>
         <w:t xml:space="preserve"> en </w:t>
       </w:r>
@@ -9182,6 +9257,7 @@
           <w:color w:val="000000"/>
           <w:sz w:val="28"/>
           <w:szCs w:val="28"/>
+          <w:highlight w:val="green"/>
         </w:rPr>
         <w:t>FilmDTO</w:t>
       </w:r>
@@ -9191,6 +9267,7 @@
           <w:color w:val="000000"/>
           <w:sz w:val="28"/>
           <w:szCs w:val="28"/>
+          <w:highlight w:val="green"/>
         </w:rPr>
         <w:t>.</w:t>
       </w:r>
@@ -9208,12 +9285,16 @@
           <w:right w:val="nil"/>
           <w:between w:val="nil"/>
         </w:pBdr>
-      </w:pPr>
-      <w:r>
-        <w:rPr>
-          <w:color w:val="000000"/>
-          <w:sz w:val="28"/>
-          <w:szCs w:val="28"/>
+        <w:rPr>
+          <w:highlight w:val="green"/>
+        </w:rPr>
+      </w:pPr>
+      <w:r>
+        <w:rPr>
+          <w:color w:val="000000"/>
+          <w:sz w:val="28"/>
+          <w:szCs w:val="28"/>
+          <w:highlight w:val="green"/>
         </w:rPr>
         <w:t xml:space="preserve">Dans le service, ajouter un attribut de type </w:t>
       </w:r>
@@ -9224,6 +9305,7 @@
           <w:color w:val="000000"/>
           <w:sz w:val="28"/>
           <w:szCs w:val="28"/>
+          <w:highlight w:val="green"/>
         </w:rPr>
         <w:t>FilmDAO</w:t>
       </w:r>
@@ -9233,6 +9315,7 @@
           <w:color w:val="000000"/>
           <w:sz w:val="28"/>
           <w:szCs w:val="28"/>
+          <w:highlight w:val="green"/>
         </w:rPr>
         <w:t xml:space="preserve"> et l’instancier. En effet, on pourra toujours utiliser cette même instance dans toutes les méthodes du service.</w:t>
       </w:r>
@@ -9266,13 +9349,15 @@
           <w:color w:val="000000"/>
           <w:sz w:val="28"/>
           <w:szCs w:val="28"/>
-        </w:rPr>
-      </w:pPr>
-      <w:r>
-        <w:rPr>
-          <w:color w:val="000000"/>
-          <w:sz w:val="28"/>
-          <w:szCs w:val="28"/>
+          <w:highlight w:val="green"/>
+        </w:rPr>
+      </w:pPr>
+      <w:r>
+        <w:rPr>
+          <w:color w:val="000000"/>
+          <w:sz w:val="28"/>
+          <w:szCs w:val="28"/>
+          <w:highlight w:val="green"/>
         </w:rPr>
         <w:t xml:space="preserve">1.4. Se rendre dans la classe </w:t>
       </w:r>
@@ -9282,6 +9367,7 @@
           <w:color w:val="000000"/>
           <w:sz w:val="28"/>
           <w:szCs w:val="28"/>
+          <w:highlight w:val="green"/>
         </w:rPr>
         <w:t>MyfilmlistTest.java</w:t>
       </w:r>
@@ -9290,6 +9376,7 @@
           <w:color w:val="000000"/>
           <w:sz w:val="28"/>
           <w:szCs w:val="28"/>
+          <w:highlight w:val="green"/>
         </w:rPr>
         <w:t xml:space="preserve"> et décommenter le contenu de la méthode </w:t>
       </w:r>
@@ -9300,6 +9387,7 @@
           <w:color w:val="000000"/>
           <w:sz w:val="28"/>
           <w:szCs w:val="28"/>
+          <w:highlight w:val="green"/>
         </w:rPr>
         <w:t>findAllFilmsTest</w:t>
       </w:r>
@@ -9310,6 +9398,7 @@
           <w:color w:val="000000"/>
           <w:sz w:val="28"/>
           <w:szCs w:val="28"/>
+          <w:highlight w:val="green"/>
         </w:rPr>
         <w:t>()</w:t>
       </w:r>
@@ -9318,6 +9407,7 @@
           <w:color w:val="000000"/>
           <w:sz w:val="28"/>
           <w:szCs w:val="28"/>
+          <w:highlight w:val="green"/>
         </w:rPr>
         <w:t xml:space="preserve">. Dans la classe </w:t>
       </w:r>
@@ -9327,6 +9417,7 @@
           <w:color w:val="000000"/>
           <w:sz w:val="28"/>
           <w:szCs w:val="28"/>
+          <w:highlight w:val="green"/>
         </w:rPr>
         <w:t>MyfilmlistMain.java</w:t>
       </w:r>
@@ -9335,6 +9426,7 @@
           <w:color w:val="000000"/>
           <w:sz w:val="28"/>
           <w:szCs w:val="28"/>
+          <w:highlight w:val="green"/>
         </w:rPr>
         <w:t>, décommenter la ligne pour initialiser la base de données :</w:t>
       </w:r>
@@ -9352,6 +9444,7 @@
           <w:color w:val="000000"/>
           <w:sz w:val="28"/>
           <w:szCs w:val="28"/>
+          <w:highlight w:val="green"/>
         </w:rPr>
       </w:pPr>
     </w:p>
@@ -9367,12 +9460,14 @@
         <w:rPr>
           <w:rFonts w:ascii="Courier New" w:eastAsia="Courier New" w:hAnsi="Courier New" w:cs="Courier New"/>
           <w:color w:val="000000"/>
-        </w:rPr>
-      </w:pPr>
-      <w:r>
-        <w:rPr>
-          <w:rFonts w:ascii="Courier New" w:eastAsia="Courier New" w:hAnsi="Courier New" w:cs="Courier New"/>
-          <w:color w:val="000000"/>
+          <w:highlight w:val="green"/>
+        </w:rPr>
+      </w:pPr>
+      <w:r>
+        <w:rPr>
+          <w:rFonts w:ascii="Courier New" w:eastAsia="Courier New" w:hAnsi="Courier New" w:cs="Courier New"/>
+          <w:color w:val="000000"/>
+          <w:highlight w:val="green"/>
         </w:rPr>
         <w:t xml:space="preserve">// </w:t>
       </w:r>
@@ -9381,6 +9476,7 @@
         <w:rPr>
           <w:rFonts w:ascii="Courier New" w:eastAsia="Courier New" w:hAnsi="Courier New" w:cs="Courier New"/>
           <w:color w:val="000000"/>
+          <w:highlight w:val="green"/>
         </w:rPr>
         <w:t>Demarrage</w:t>
       </w:r>
@@ -9389,6 +9485,7 @@
         <w:rPr>
           <w:rFonts w:ascii="Courier New" w:eastAsia="Courier New" w:hAnsi="Courier New" w:cs="Courier New"/>
           <w:color w:val="000000"/>
+          <w:highlight w:val="green"/>
         </w:rPr>
         <w:t xml:space="preserve"> de la base de </w:t>
       </w:r>
@@ -9397,6 +9494,7 @@
         <w:rPr>
           <w:rFonts w:ascii="Courier New" w:eastAsia="Courier New" w:hAnsi="Courier New" w:cs="Courier New"/>
           <w:color w:val="000000"/>
+          <w:highlight w:val="green"/>
         </w:rPr>
         <w:t>donnees</w:t>
       </w:r>
@@ -9414,13 +9512,15 @@
         <w:rPr>
           <w:rFonts w:ascii="Courier New" w:eastAsia="Courier New" w:hAnsi="Courier New" w:cs="Courier New"/>
           <w:color w:val="000000"/>
-        </w:rPr>
-      </w:pPr>
-      <w:proofErr w:type="spellStart"/>
-      <w:r>
-        <w:rPr>
-          <w:rFonts w:ascii="Courier New" w:eastAsia="Courier New" w:hAnsi="Courier New" w:cs="Courier New"/>
-          <w:color w:val="000000"/>
+          <w:highlight w:val="green"/>
+        </w:rPr>
+      </w:pPr>
+      <w:proofErr w:type="spellStart"/>
+      <w:r>
+        <w:rPr>
+          <w:rFonts w:ascii="Courier New" w:eastAsia="Courier New" w:hAnsi="Courier New" w:cs="Courier New"/>
+          <w:color w:val="000000"/>
+          <w:highlight w:val="green"/>
         </w:rPr>
         <w:t>ConnectionManager.</w:t>
       </w:r>
@@ -9429,6 +9529,7 @@
           <w:rFonts w:ascii="Courier New" w:eastAsia="Courier New" w:hAnsi="Courier New" w:cs="Courier New"/>
           <w:i/>
           <w:color w:val="000000"/>
+          <w:highlight w:val="green"/>
         </w:rPr>
         <w:t>initDatabase</w:t>
       </w:r>
@@ -9437,6 +9538,7 @@
         <w:rPr>
           <w:rFonts w:ascii="Courier New" w:eastAsia="Courier New" w:hAnsi="Courier New" w:cs="Courier New"/>
           <w:color w:val="000000"/>
+          <w:highlight w:val="green"/>
         </w:rPr>
         <w:t>();</w:t>
       </w:r>
@@ -9454,29 +9556,31 @@
           <w:color w:val="000000"/>
           <w:sz w:val="28"/>
           <w:szCs w:val="28"/>
-        </w:rPr>
-      </w:pPr>
-    </w:p>
-    <w:p>
-      <w:pPr>
-        <w:pBdr>
-          <w:top w:val="nil"/>
-          <w:left w:val="nil"/>
-          <w:bottom w:val="nil"/>
-          <w:right w:val="nil"/>
-          <w:between w:val="nil"/>
-        </w:pBdr>
-        <w:rPr>
-          <w:color w:val="000000"/>
-          <w:sz w:val="28"/>
-          <w:szCs w:val="28"/>
-        </w:rPr>
-      </w:pPr>
-      <w:r>
-        <w:rPr>
-          <w:color w:val="000000"/>
-          <w:sz w:val="28"/>
-          <w:szCs w:val="28"/>
+          <w:highlight w:val="green"/>
+        </w:rPr>
+      </w:pPr>
+    </w:p>
+    <w:p>
+      <w:pPr>
+        <w:pBdr>
+          <w:top w:val="nil"/>
+          <w:left w:val="nil"/>
+          <w:bottom w:val="nil"/>
+          <w:right w:val="nil"/>
+          <w:between w:val="nil"/>
+        </w:pBdr>
+        <w:rPr>
+          <w:color w:val="000000"/>
+          <w:sz w:val="28"/>
+          <w:szCs w:val="28"/>
+        </w:rPr>
+      </w:pPr>
+      <w:r>
+        <w:rPr>
+          <w:color w:val="000000"/>
+          <w:sz w:val="28"/>
+          <w:szCs w:val="28"/>
+          <w:highlight w:val="green"/>
         </w:rPr>
         <w:t>Lancer le programme et vérifier qu’il y a bien 4 films qui sont affichés.</w:t>
       </w:r>
@@ -9568,13 +9672,15 @@
           <w:color w:val="000000"/>
           <w:sz w:val="28"/>
           <w:szCs w:val="28"/>
-        </w:rPr>
-      </w:pPr>
-      <w:r>
-        <w:rPr>
-          <w:color w:val="000000"/>
-          <w:sz w:val="28"/>
-          <w:szCs w:val="28"/>
+          <w:highlight w:val="green"/>
+        </w:rPr>
+      </w:pPr>
+      <w:r>
+        <w:rPr>
+          <w:color w:val="000000"/>
+          <w:sz w:val="28"/>
+          <w:szCs w:val="28"/>
+          <w:highlight w:val="green"/>
         </w:rPr>
         <w:t>Pour pouvoir créer un film, il faut pouvoir lui affecter un réalisateur : cela fait partie des contraintes du projet. Par conséquent, on va avoir besoin de récupérer des réalisateurs en base de données. On va donc commencer par ajouter des méthodes CRUD pour les réalisateurs au niveau de la couche DAO.</w:t>
       </w:r>
@@ -9592,29 +9698,32 @@
           <w:color w:val="000000"/>
           <w:sz w:val="28"/>
           <w:szCs w:val="28"/>
-        </w:rPr>
-      </w:pPr>
-    </w:p>
-    <w:p>
-      <w:pPr>
-        <w:pBdr>
-          <w:top w:val="nil"/>
-          <w:left w:val="nil"/>
-          <w:bottom w:val="nil"/>
-          <w:right w:val="nil"/>
-          <w:between w:val="nil"/>
-        </w:pBdr>
-        <w:rPr>
-          <w:color w:val="000000"/>
-          <w:sz w:val="28"/>
-          <w:szCs w:val="28"/>
-        </w:rPr>
-      </w:pPr>
-      <w:r>
-        <w:rPr>
-          <w:color w:val="000000"/>
-          <w:sz w:val="28"/>
-          <w:szCs w:val="28"/>
+          <w:highlight w:val="green"/>
+        </w:rPr>
+      </w:pPr>
+    </w:p>
+    <w:p>
+      <w:pPr>
+        <w:pBdr>
+          <w:top w:val="nil"/>
+          <w:left w:val="nil"/>
+          <w:bottom w:val="nil"/>
+          <w:right w:val="nil"/>
+          <w:between w:val="nil"/>
+        </w:pBdr>
+        <w:rPr>
+          <w:color w:val="000000"/>
+          <w:sz w:val="28"/>
+          <w:szCs w:val="28"/>
+          <w:highlight w:val="green"/>
+        </w:rPr>
+      </w:pPr>
+      <w:r>
+        <w:rPr>
+          <w:color w:val="000000"/>
+          <w:sz w:val="28"/>
+          <w:szCs w:val="28"/>
+          <w:highlight w:val="green"/>
         </w:rPr>
         <w:t xml:space="preserve">A partir de maintenant, on va utiliser l’API </w:t>
       </w:r>
@@ -9625,6 +9734,7 @@
           <w:color w:val="000000"/>
           <w:sz w:val="28"/>
           <w:szCs w:val="28"/>
+          <w:highlight w:val="green"/>
         </w:rPr>
         <w:t>JdbcTemplate</w:t>
       </w:r>
@@ -9634,6 +9744,7 @@
           <w:color w:val="000000"/>
           <w:sz w:val="28"/>
           <w:szCs w:val="28"/>
+          <w:highlight w:val="green"/>
         </w:rPr>
         <w:t xml:space="preserve"> fournie par Spring, qui va simplifier l’écriture des DAO. On peut récupérer cet objet dans les DAO via :</w:t>
       </w:r>
@@ -9651,6 +9762,7 @@
           <w:color w:val="000000"/>
           <w:sz w:val="28"/>
           <w:szCs w:val="28"/>
+          <w:highlight w:val="green"/>
         </w:rPr>
       </w:pPr>
     </w:p>
@@ -9666,12 +9778,14 @@
         <w:rPr>
           <w:rFonts w:ascii="Courier New" w:eastAsia="Courier New" w:hAnsi="Courier New" w:cs="Courier New"/>
           <w:color w:val="000000"/>
-        </w:rPr>
-      </w:pPr>
-      <w:r>
-        <w:rPr>
-          <w:rFonts w:ascii="Courier New" w:eastAsia="Courier New" w:hAnsi="Courier New" w:cs="Courier New"/>
-          <w:color w:val="000000"/>
+          <w:highlight w:val="green"/>
+        </w:rPr>
+      </w:pPr>
+      <w:r>
+        <w:rPr>
+          <w:rFonts w:ascii="Courier New" w:eastAsia="Courier New" w:hAnsi="Courier New" w:cs="Courier New"/>
+          <w:color w:val="000000"/>
+          <w:highlight w:val="green"/>
         </w:rPr>
         <w:t xml:space="preserve">private </w:t>
       </w:r>
@@ -9680,6 +9794,7 @@
         <w:rPr>
           <w:rFonts w:ascii="Courier New" w:eastAsia="Courier New" w:hAnsi="Courier New" w:cs="Courier New"/>
           <w:color w:val="000000"/>
+          <w:highlight w:val="green"/>
         </w:rPr>
         <w:t>JdbcTemplate</w:t>
       </w:r>
@@ -9688,6 +9803,7 @@
         <w:rPr>
           <w:rFonts w:ascii="Courier New" w:eastAsia="Courier New" w:hAnsi="Courier New" w:cs="Courier New"/>
           <w:color w:val="000000"/>
+          <w:highlight w:val="green"/>
         </w:rPr>
         <w:t xml:space="preserve"> </w:t>
       </w:r>
@@ -9696,6 +9812,7 @@
         <w:rPr>
           <w:rFonts w:ascii="Courier New" w:eastAsia="Courier New" w:hAnsi="Courier New" w:cs="Courier New"/>
           <w:color w:val="000000"/>
+          <w:highlight w:val="green"/>
         </w:rPr>
         <w:t>jdbcTemplate</w:t>
       </w:r>
@@ -9704,6 +9821,7 @@
         <w:rPr>
           <w:rFonts w:ascii="Courier New" w:eastAsia="Courier New" w:hAnsi="Courier New" w:cs="Courier New"/>
           <w:color w:val="000000"/>
+          <w:highlight w:val="green"/>
         </w:rPr>
         <w:t xml:space="preserve"> = </w:t>
       </w:r>
@@ -9712,6 +9830,7 @@
         <w:rPr>
           <w:rFonts w:ascii="Courier New" w:eastAsia="Courier New" w:hAnsi="Courier New" w:cs="Courier New"/>
           <w:color w:val="000000"/>
+          <w:highlight w:val="green"/>
         </w:rPr>
         <w:t>ConnectionManager.getJdbcTemplate</w:t>
       </w:r>
@@ -9720,6 +9839,7 @@
         <w:rPr>
           <w:rFonts w:ascii="Courier New" w:eastAsia="Courier New" w:hAnsi="Courier New" w:cs="Courier New"/>
           <w:color w:val="000000"/>
+          <w:highlight w:val="green"/>
         </w:rPr>
         <w:t>();</w:t>
       </w:r>
@@ -9737,29 +9857,32 @@
           <w:color w:val="000000"/>
           <w:sz w:val="28"/>
           <w:szCs w:val="28"/>
-        </w:rPr>
-      </w:pPr>
-    </w:p>
-    <w:p>
-      <w:pPr>
-        <w:pBdr>
-          <w:top w:val="nil"/>
-          <w:left w:val="nil"/>
-          <w:bottom w:val="nil"/>
-          <w:right w:val="nil"/>
-          <w:between w:val="nil"/>
-        </w:pBdr>
-        <w:rPr>
-          <w:color w:val="000000"/>
-          <w:sz w:val="28"/>
-          <w:szCs w:val="28"/>
-        </w:rPr>
-      </w:pPr>
-      <w:r>
-        <w:rPr>
-          <w:color w:val="000000"/>
-          <w:sz w:val="28"/>
-          <w:szCs w:val="28"/>
+          <w:highlight w:val="green"/>
+        </w:rPr>
+      </w:pPr>
+    </w:p>
+    <w:p>
+      <w:pPr>
+        <w:pBdr>
+          <w:top w:val="nil"/>
+          <w:left w:val="nil"/>
+          <w:bottom w:val="nil"/>
+          <w:right w:val="nil"/>
+          <w:between w:val="nil"/>
+        </w:pBdr>
+        <w:rPr>
+          <w:color w:val="000000"/>
+          <w:sz w:val="28"/>
+          <w:szCs w:val="28"/>
+          <w:highlight w:val="green"/>
+        </w:rPr>
+      </w:pPr>
+      <w:r>
+        <w:rPr>
+          <w:color w:val="000000"/>
+          <w:sz w:val="28"/>
+          <w:szCs w:val="28"/>
+          <w:highlight w:val="green"/>
         </w:rPr>
         <w:t xml:space="preserve">Les méthodes du </w:t>
       </w:r>
@@ -9770,6 +9893,7 @@
           <w:color w:val="000000"/>
           <w:sz w:val="28"/>
           <w:szCs w:val="28"/>
+          <w:highlight w:val="green"/>
         </w:rPr>
         <w:t>JdbcTemplate</w:t>
       </w:r>
@@ -9779,6 +9903,7 @@
           <w:color w:val="000000"/>
           <w:sz w:val="28"/>
           <w:szCs w:val="28"/>
+          <w:highlight w:val="green"/>
         </w:rPr>
         <w:t xml:space="preserve"> ne lèvent pas de </w:t>
       </w:r>
@@ -9788,6 +9913,7 @@
           <w:color w:val="000000"/>
           <w:sz w:val="28"/>
           <w:szCs w:val="28"/>
+          <w:highlight w:val="green"/>
         </w:rPr>
         <w:t>Checked</w:t>
       </w:r>
@@ -9797,6 +9923,7 @@
           <w:color w:val="000000"/>
           <w:sz w:val="28"/>
           <w:szCs w:val="28"/>
+          <w:highlight w:val="green"/>
         </w:rPr>
         <w:t xml:space="preserve"> Exception mais des </w:t>
       </w:r>
@@ -9807,6 +9934,7 @@
           <w:color w:val="000000"/>
           <w:sz w:val="28"/>
           <w:szCs w:val="28"/>
+          <w:highlight w:val="green"/>
         </w:rPr>
         <w:t>RuntimeException</w:t>
       </w:r>
@@ -9816,6 +9944,7 @@
           <w:color w:val="000000"/>
           <w:sz w:val="28"/>
           <w:szCs w:val="28"/>
+          <w:highlight w:val="green"/>
         </w:rPr>
         <w:t xml:space="preserve"> qui héritent de </w:t>
       </w:r>
@@ -9826,6 +9955,7 @@
           <w:color w:val="000000"/>
           <w:sz w:val="28"/>
           <w:szCs w:val="28"/>
+          <w:highlight w:val="green"/>
         </w:rPr>
         <w:t>DataAccessException</w:t>
       </w:r>
@@ -9835,6 +9965,7 @@
           <w:color w:val="000000"/>
           <w:sz w:val="28"/>
           <w:szCs w:val="28"/>
+          <w:highlight w:val="green"/>
         </w:rPr>
         <w:t xml:space="preserve">. Il faudra penser à les catcher dans la couche service, et lever des </w:t>
       </w:r>
@@ -9845,6 +9976,7 @@
           <w:color w:val="000000"/>
           <w:sz w:val="28"/>
           <w:szCs w:val="28"/>
+          <w:highlight w:val="green"/>
         </w:rPr>
         <w:t>ServiceException</w:t>
       </w:r>
@@ -9854,6 +9986,7 @@
           <w:color w:val="000000"/>
           <w:sz w:val="28"/>
           <w:szCs w:val="28"/>
+          <w:highlight w:val="green"/>
         </w:rPr>
         <w:t xml:space="preserve"> à la place.</w:t>
       </w:r>
@@ -9871,13 +10004,15 @@
           <w:color w:val="000000"/>
           <w:sz w:val="28"/>
           <w:szCs w:val="28"/>
-        </w:rPr>
-      </w:pPr>
-      <w:r>
-        <w:rPr>
-          <w:color w:val="000000"/>
-          <w:sz w:val="28"/>
-          <w:szCs w:val="28"/>
+          <w:highlight w:val="green"/>
+        </w:rPr>
+      </w:pPr>
+      <w:r>
+        <w:rPr>
+          <w:color w:val="000000"/>
+          <w:sz w:val="28"/>
+          <w:szCs w:val="28"/>
+          <w:highlight w:val="green"/>
         </w:rPr>
         <w:t>Remarque : on aurait aussi pu traiter ces exceptions dans la couche Controller.</w:t>
       </w:r>
@@ -9895,29 +10030,32 @@
           <w:color w:val="000000"/>
           <w:sz w:val="28"/>
           <w:szCs w:val="28"/>
-        </w:rPr>
-      </w:pPr>
-    </w:p>
-    <w:p>
-      <w:pPr>
-        <w:pBdr>
-          <w:top w:val="nil"/>
-          <w:left w:val="nil"/>
-          <w:bottom w:val="nil"/>
-          <w:right w:val="nil"/>
-          <w:between w:val="nil"/>
-        </w:pBdr>
-        <w:rPr>
-          <w:color w:val="000000"/>
-          <w:sz w:val="28"/>
-          <w:szCs w:val="28"/>
-        </w:rPr>
-      </w:pPr>
-      <w:r>
-        <w:rPr>
-          <w:color w:val="000000"/>
-          <w:sz w:val="28"/>
-          <w:szCs w:val="28"/>
+          <w:highlight w:val="green"/>
+        </w:rPr>
+      </w:pPr>
+    </w:p>
+    <w:p>
+      <w:pPr>
+        <w:pBdr>
+          <w:top w:val="nil"/>
+          <w:left w:val="nil"/>
+          <w:bottom w:val="nil"/>
+          <w:right w:val="nil"/>
+          <w:between w:val="nil"/>
+        </w:pBdr>
+        <w:rPr>
+          <w:color w:val="000000"/>
+          <w:sz w:val="28"/>
+          <w:szCs w:val="28"/>
+          <w:highlight w:val="green"/>
+        </w:rPr>
+      </w:pPr>
+      <w:r>
+        <w:rPr>
+          <w:color w:val="000000"/>
+          <w:sz w:val="28"/>
+          <w:szCs w:val="28"/>
+          <w:highlight w:val="green"/>
         </w:rPr>
         <w:t xml:space="preserve">2.1. Adapter la méthode </w:t>
       </w:r>
@@ -9928,6 +10066,7 @@
           <w:color w:val="000000"/>
           <w:sz w:val="28"/>
           <w:szCs w:val="28"/>
+          <w:highlight w:val="green"/>
         </w:rPr>
         <w:t>findAll</w:t>
       </w:r>
@@ -9938,6 +10077,7 @@
           <w:color w:val="000000"/>
           <w:sz w:val="28"/>
           <w:szCs w:val="28"/>
+          <w:highlight w:val="green"/>
         </w:rPr>
         <w:t>()</w:t>
       </w:r>
@@ -9946,6 +10086,7 @@
           <w:color w:val="000000"/>
           <w:sz w:val="28"/>
           <w:szCs w:val="28"/>
+          <w:highlight w:val="green"/>
         </w:rPr>
         <w:t xml:space="preserve"> du </w:t>
       </w:r>
@@ -9956,6 +10097,7 @@
           <w:color w:val="000000"/>
           <w:sz w:val="28"/>
           <w:szCs w:val="28"/>
+          <w:highlight w:val="green"/>
         </w:rPr>
         <w:t>FilmDAO</w:t>
       </w:r>
@@ -9965,6 +10107,7 @@
           <w:color w:val="000000"/>
           <w:sz w:val="28"/>
           <w:szCs w:val="28"/>
+          <w:highlight w:val="green"/>
         </w:rPr>
         <w:t xml:space="preserve"> pour utiliser un </w:t>
       </w:r>
@@ -9974,6 +10117,7 @@
           <w:color w:val="000000"/>
           <w:sz w:val="28"/>
           <w:szCs w:val="28"/>
+          <w:highlight w:val="green"/>
         </w:rPr>
         <w:t>JdbcTemplate</w:t>
       </w:r>
@@ -9983,6 +10127,7 @@
           <w:color w:val="000000"/>
           <w:sz w:val="28"/>
           <w:szCs w:val="28"/>
+          <w:highlight w:val="green"/>
         </w:rPr>
         <w:t xml:space="preserve"> à la place de la </w:t>
       </w:r>
@@ -9992,6 +10137,7 @@
           <w:color w:val="000000"/>
           <w:sz w:val="28"/>
           <w:szCs w:val="28"/>
+          <w:highlight w:val="green"/>
         </w:rPr>
         <w:t>dataSource</w:t>
       </w:r>
@@ -10001,6 +10147,7 @@
           <w:color w:val="000000"/>
           <w:sz w:val="28"/>
           <w:szCs w:val="28"/>
+          <w:highlight w:val="green"/>
         </w:rPr>
         <w:t xml:space="preserve">. On pourra utiliser la méthode </w:t>
       </w:r>
@@ -10011,6 +10158,7 @@
           <w:color w:val="000000"/>
           <w:sz w:val="28"/>
           <w:szCs w:val="28"/>
+          <w:highlight w:val="green"/>
         </w:rPr>
         <w:t>jdbcTemplate.query</w:t>
       </w:r>
@@ -10021,6 +10169,7 @@
           <w:color w:val="000000"/>
           <w:sz w:val="28"/>
           <w:szCs w:val="28"/>
+          <w:highlight w:val="green"/>
         </w:rPr>
         <w:t xml:space="preserve">(String, </w:t>
       </w:r>
@@ -10031,6 +10180,7 @@
           <w:color w:val="000000"/>
           <w:sz w:val="28"/>
           <w:szCs w:val="28"/>
+          <w:highlight w:val="green"/>
         </w:rPr>
         <w:t>RowMapper</w:t>
       </w:r>
@@ -10041,6 +10191,7 @@
           <w:color w:val="000000"/>
           <w:sz w:val="28"/>
           <w:szCs w:val="28"/>
+          <w:highlight w:val="green"/>
         </w:rPr>
         <w:t>)</w:t>
       </w:r>
@@ -10049,6 +10200,7 @@
           <w:color w:val="000000"/>
           <w:sz w:val="28"/>
           <w:szCs w:val="28"/>
+          <w:highlight w:val="green"/>
         </w:rPr>
         <w:t>.</w:t>
       </w:r>
@@ -10073,6 +10225,7 @@
           <w:color w:val="000000"/>
           <w:sz w:val="28"/>
           <w:szCs w:val="28"/>
+          <w:highlight w:val="green"/>
         </w:rPr>
         <w:t xml:space="preserve">On pourra ensuite retirer l’attribut </w:t>
       </w:r>
@@ -10082,6 +10235,7 @@
           <w:color w:val="000000"/>
           <w:sz w:val="28"/>
           <w:szCs w:val="28"/>
+          <w:highlight w:val="green"/>
         </w:rPr>
         <w:t>dataSource</w:t>
       </w:r>
@@ -10091,6 +10245,7 @@
           <w:color w:val="000000"/>
           <w:sz w:val="28"/>
           <w:szCs w:val="28"/>
+          <w:highlight w:val="green"/>
         </w:rPr>
         <w:t xml:space="preserve"> de la classe.</w:t>
       </w:r>
@@ -10131,6 +10286,7 @@
           <w:color w:val="000000"/>
           <w:sz w:val="28"/>
           <w:szCs w:val="28"/>
+          <w:highlight w:val="green"/>
         </w:rPr>
         <w:t xml:space="preserve">2.2. Comme pour </w:t>
       </w:r>
@@ -10141,6 +10297,7 @@
           <w:color w:val="000000"/>
           <w:sz w:val="28"/>
           <w:szCs w:val="28"/>
+          <w:highlight w:val="green"/>
         </w:rPr>
         <w:t>FilmDAO</w:t>
       </w:r>
@@ -10150,6 +10307,7 @@
           <w:color w:val="000000"/>
           <w:sz w:val="28"/>
           <w:szCs w:val="28"/>
+          <w:highlight w:val="green"/>
         </w:rPr>
         <w:t xml:space="preserve">, créer une interface </w:t>
       </w:r>
@@ -10159,6 +10317,7 @@
           <w:color w:val="000000"/>
           <w:sz w:val="28"/>
           <w:szCs w:val="28"/>
+          <w:highlight w:val="green"/>
         </w:rPr>
         <w:t>RealisateurDAO.java</w:t>
       </w:r>
@@ -10167,6 +10326,7 @@
           <w:color w:val="000000"/>
           <w:sz w:val="28"/>
           <w:szCs w:val="28"/>
+          <w:highlight w:val="green"/>
         </w:rPr>
         <w:t xml:space="preserve"> et son implémentation </w:t>
       </w:r>
@@ -10176,6 +10336,7 @@
           <w:color w:val="000000"/>
           <w:sz w:val="28"/>
           <w:szCs w:val="28"/>
+          <w:highlight w:val="green"/>
         </w:rPr>
         <w:t>JdbcRealisateurDAO.java</w:t>
       </w:r>
@@ -10184,6 +10345,7 @@
           <w:color w:val="000000"/>
           <w:sz w:val="28"/>
           <w:szCs w:val="28"/>
+          <w:highlight w:val="green"/>
         </w:rPr>
         <w:t>.</w:t>
       </w:r>
@@ -10248,6 +10410,7 @@
           <w:color w:val="000000"/>
           <w:sz w:val="28"/>
           <w:szCs w:val="28"/>
+          <w:highlight w:val="green"/>
         </w:rPr>
         <w:t xml:space="preserve">- </w:t>
       </w:r>
@@ -10257,6 +10420,7 @@
           <w:color w:val="000000"/>
           <w:sz w:val="28"/>
           <w:szCs w:val="28"/>
+          <w:highlight w:val="green"/>
         </w:rPr>
         <w:t>List&lt;</w:t>
       </w:r>
@@ -10267,6 +10431,7 @@
           <w:color w:val="000000"/>
           <w:sz w:val="28"/>
           <w:szCs w:val="28"/>
+          <w:highlight w:val="green"/>
         </w:rPr>
         <w:t>Realisateur</w:t>
       </w:r>
@@ -10277,6 +10442,7 @@
           <w:color w:val="000000"/>
           <w:sz w:val="28"/>
           <w:szCs w:val="28"/>
+          <w:highlight w:val="green"/>
         </w:rPr>
         <w:t xml:space="preserve">&gt; </w:t>
       </w:r>
@@ -10287,6 +10453,7 @@
           <w:color w:val="000000"/>
           <w:sz w:val="28"/>
           <w:szCs w:val="28"/>
+          <w:highlight w:val="green"/>
         </w:rPr>
         <w:t>findAll</w:t>
       </w:r>
@@ -10297,6 +10464,7 @@
           <w:color w:val="000000"/>
           <w:sz w:val="28"/>
           <w:szCs w:val="28"/>
+          <w:highlight w:val="green"/>
         </w:rPr>
         <w:t>();</w:t>
       </w:r>
@@ -10314,13 +10482,15 @@
           <w:color w:val="000000"/>
           <w:sz w:val="28"/>
           <w:szCs w:val="28"/>
-        </w:rPr>
-      </w:pPr>
-      <w:r>
-        <w:rPr>
-          <w:color w:val="000000"/>
-          <w:sz w:val="28"/>
-          <w:szCs w:val="28"/>
+          <w:highlight w:val="red"/>
+        </w:rPr>
+      </w:pPr>
+      <w:r>
+        <w:rPr>
+          <w:color w:val="000000"/>
+          <w:sz w:val="28"/>
+          <w:szCs w:val="28"/>
+          <w:highlight w:val="red"/>
         </w:rPr>
         <w:t xml:space="preserve">- </w:t>
       </w:r>
@@ -10331,6 +10501,7 @@
           <w:color w:val="000000"/>
           <w:sz w:val="28"/>
           <w:szCs w:val="28"/>
+          <w:highlight w:val="red"/>
         </w:rPr>
         <w:t>Realisateur</w:t>
       </w:r>
@@ -10341,6 +10512,7 @@
           <w:color w:val="000000"/>
           <w:sz w:val="28"/>
           <w:szCs w:val="28"/>
+          <w:highlight w:val="red"/>
         </w:rPr>
         <w:t xml:space="preserve"> </w:t>
       </w:r>
@@ -10351,6 +10523,7 @@
           <w:color w:val="000000"/>
           <w:sz w:val="28"/>
           <w:szCs w:val="28"/>
+          <w:highlight w:val="red"/>
         </w:rPr>
         <w:t>findByNomAndPrenom</w:t>
       </w:r>
@@ -10361,6 +10534,7 @@
           <w:color w:val="000000"/>
           <w:sz w:val="28"/>
           <w:szCs w:val="28"/>
+          <w:highlight w:val="red"/>
         </w:rPr>
         <w:t xml:space="preserve">(String nom, String </w:t>
       </w:r>
@@ -10371,6 +10545,7 @@
           <w:color w:val="000000"/>
           <w:sz w:val="28"/>
           <w:szCs w:val="28"/>
+          <w:highlight w:val="red"/>
         </w:rPr>
         <w:t>prenom</w:t>
       </w:r>
@@ -10381,6 +10556,7 @@
           <w:color w:val="000000"/>
           <w:sz w:val="28"/>
           <w:szCs w:val="28"/>
+          <w:highlight w:val="red"/>
         </w:rPr>
         <w:t>);</w:t>
       </w:r>
@@ -10399,13 +10575,15 @@
           <w:color w:val="000000"/>
           <w:sz w:val="28"/>
           <w:szCs w:val="28"/>
-        </w:rPr>
-      </w:pPr>
-      <w:r>
-        <w:rPr>
-          <w:color w:val="000000"/>
-          <w:sz w:val="28"/>
-          <w:szCs w:val="28"/>
+          <w:highlight w:val="red"/>
+        </w:rPr>
+      </w:pPr>
+      <w:r>
+        <w:rPr>
+          <w:color w:val="000000"/>
+          <w:sz w:val="28"/>
+          <w:szCs w:val="28"/>
+          <w:highlight w:val="red"/>
         </w:rPr>
         <w:t xml:space="preserve">- Cette méthode renvoie </w:t>
       </w:r>
@@ -10415,6 +10593,7 @@
           <w:color w:val="000000"/>
           <w:sz w:val="28"/>
           <w:szCs w:val="28"/>
+          <w:highlight w:val="red"/>
         </w:rPr>
         <w:t>null</w:t>
       </w:r>
@@ -10424,6 +10603,7 @@
           <w:color w:val="000000"/>
           <w:sz w:val="28"/>
           <w:szCs w:val="28"/>
+          <w:highlight w:val="red"/>
         </w:rPr>
         <w:t xml:space="preserve"> si aucun utilisateur avec le nom et le prénom donné n’a été trouvé (Exception à catcher : </w:t>
       </w:r>
@@ -10434,6 +10614,7 @@
           <w:color w:val="000000"/>
           <w:sz w:val="28"/>
           <w:szCs w:val="28"/>
+          <w:highlight w:val="red"/>
         </w:rPr>
         <w:t>EmptyResultDataAccessException</w:t>
       </w:r>
@@ -10443,6 +10624,7 @@
           <w:color w:val="000000"/>
           <w:sz w:val="28"/>
           <w:szCs w:val="28"/>
+          <w:highlight w:val="red"/>
         </w:rPr>
         <w:t>).</w:t>
       </w:r>
@@ -10468,6 +10650,7 @@
           <w:color w:val="000000"/>
           <w:sz w:val="28"/>
           <w:szCs w:val="28"/>
+          <w:highlight w:val="red"/>
         </w:rPr>
         <w:t xml:space="preserve">- Si plusieurs réalisateurs sont trouvés, on ne fera aucun traitement spécifique dans le DAO (une </w:t>
       </w:r>
@@ -10478,6 +10661,7 @@
           <w:color w:val="000000"/>
           <w:sz w:val="28"/>
           <w:szCs w:val="28"/>
+          <w:highlight w:val="red"/>
         </w:rPr>
         <w:t>RuntimeException</w:t>
       </w:r>
@@ -10487,6 +10671,7 @@
           <w:color w:val="000000"/>
           <w:sz w:val="28"/>
           <w:szCs w:val="28"/>
+          <w:highlight w:val="red"/>
         </w:rPr>
         <w:t xml:space="preserve"> sera levée par le </w:t>
       </w:r>
@@ -10497,6 +10682,7 @@
           <w:color w:val="000000"/>
           <w:sz w:val="28"/>
           <w:szCs w:val="28"/>
+          <w:highlight w:val="red"/>
         </w:rPr>
         <w:t>jdbcTemplate</w:t>
       </w:r>
@@ -10506,6 +10692,7 @@
           <w:color w:val="000000"/>
           <w:sz w:val="28"/>
           <w:szCs w:val="28"/>
+          <w:highlight w:val="red"/>
         </w:rPr>
         <w:t>)</w:t>
       </w:r>

</xml_diff>